<commit_message>
Update User Story document to clarify purpose and improve structure
</commit_message>
<xml_diff>
--- a/User Story.docx
+++ b/User Story.docx
@@ -115,13 +115,7 @@
         </w:numPr>
       </w:pPr>
       <w:r>
-        <w:t xml:space="preserve">Mettre à jour </w:t>
-      </w:r>
-      <w:r>
-        <w:t>une fiche de commerce</w:t>
-      </w:r>
-      <w:r>
-        <w:t xml:space="preserve"> </w:t>
+        <w:t xml:space="preserve">Mettre à jour une fiche de commerce </w:t>
       </w:r>
       <w:r>
         <w:t>précédemment créée</w:t>
@@ -148,10 +142,7 @@
         </w:numPr>
       </w:pPr>
       <w:r>
-        <w:t xml:space="preserve">Ajouter des </w:t>
-      </w:r>
-      <w:r>
-        <w:t>promotions spécifiques</w:t>
+        <w:t>Ajouter des promotions spécifiques</w:t>
       </w:r>
     </w:p>
     <w:p>
@@ -163,14 +154,7 @@
           <w:b/>
           <w:bCs/>
         </w:rPr>
-        <w:t>visiteurs</w:t>
-      </w:r>
-      <w:r>
-        <w:rPr>
-          <w:b/>
-          <w:bCs/>
-        </w:rPr>
-        <w:t>,</w:t>
+        <w:t>visiteurs,</w:t>
       </w:r>
       <w:r>
         <w:t xml:space="preserve"> je peux :</w:t>
@@ -214,24 +198,14 @@
     </w:p>
     <w:p>
       <w:r>
-        <w:t>En tant qu</w:t>
-      </w:r>
-      <w:r>
-        <w:t>’</w:t>
+        <w:t>En tant qu’</w:t>
       </w:r>
       <w:r>
         <w:rPr>
           <w:b/>
           <w:bCs/>
         </w:rPr>
-        <w:t>administration</w:t>
-      </w:r>
-      <w:r>
-        <w:rPr>
-          <w:b/>
-          <w:bCs/>
-        </w:rPr>
-        <w:t>,</w:t>
+        <w:t>administration,</w:t>
       </w:r>
       <w:r>
         <w:t xml:space="preserve"> je peux :</w:t>
@@ -311,7 +285,79 @@
     </w:p>
     <w:p/>
     <w:p/>
-    <w:p/>
+    <w:p>
+      <w:r>
+        <w:t xml:space="preserve">Les </w:t>
+      </w:r>
+      <w:r>
+        <w:rPr>
+          <w:b/>
+          <w:bCs/>
+        </w:rPr>
+        <w:t>User Story</w:t>
+      </w:r>
+      <w:r>
+        <w:rPr>
+          <w:b/>
+          <w:bCs/>
+        </w:rPr>
+        <w:t xml:space="preserve"> </w:t>
+      </w:r>
+      <w:r>
+        <w:t>permet de d</w:t>
+      </w:r>
+      <w:r>
+        <w:t xml:space="preserve">éfinir les fonctionnalités par bloc </w:t>
+      </w:r>
+      <w:r>
+        <w:t>afin</w:t>
+      </w:r>
+      <w:r>
+        <w:t xml:space="preserve"> de</w:t>
+      </w:r>
+      <w:r>
+        <w:t> :</w:t>
+      </w:r>
+    </w:p>
+    <w:p>
+      <w:pPr>
+        <w:pStyle w:val="Paragraphedeliste"/>
+        <w:numPr>
+          <w:ilvl w:val="0"/>
+          <w:numId w:val="1"/>
+        </w:numPr>
+      </w:pPr>
+      <w:r>
+        <w:t xml:space="preserve">définir le temps de </w:t>
+      </w:r>
+      <w:r>
+        <w:t>développement</w:t>
+      </w:r>
+      <w:r>
+        <w:t xml:space="preserve"> à prévoir</w:t>
+      </w:r>
+      <w:r>
+        <w:t>,</w:t>
+      </w:r>
+    </w:p>
+    <w:p>
+      <w:pPr>
+        <w:pStyle w:val="Paragraphedeliste"/>
+        <w:numPr>
+          <w:ilvl w:val="0"/>
+          <w:numId w:val="1"/>
+        </w:numPr>
+      </w:pPr>
+      <w:r>
+        <w:t xml:space="preserve">répartir le </w:t>
+      </w:r>
+      <w:r>
+        <w:t>travail en équipe</w:t>
+      </w:r>
+      <w:r>
+        <w:t>.</w:t>
+      </w:r>
+    </w:p>
     <w:p/>
     <w:sectPr>
       <w:pgSz w:w="11906" w:h="16838"/>
@@ -843,7 +889,7 @@
   <w:style w:type="paragraph" w:default="1" w:styleId="Normal">
     <w:name w:val="Normal"/>
     <w:qFormat/>
-    <w:rsid w:val="00443713"/>
+    <w:rsid w:val="0025416E"/>
   </w:style>
   <w:style w:type="paragraph" w:styleId="Titre1">
     <w:name w:val="heading 1"/>

</xml_diff>